<commit_message>
Se actualizan la lista de comandos
</commit_message>
<xml_diff>
--- a/003 - Unit/Operaciones Comunes en Linux.docx
+++ b/003 - Unit/Operaciones Comunes en Linux.docx
@@ -1035,23 +1035,21 @@
           <w:t>user@dominio</w:t>
         </w:r>
       </w:hyperlink>
-      <w:hyperlink r:id="rId4">
-        <w:r>
-          <w:rPr>
-            <w:rStyle w:val="EnlacedeInternet"/>
-            <w:rFonts w:eastAsia="Proxima Nova" w:cs="Proxima Nova"/>
-            <w:b w:val="false"/>
-            <w:bCs w:val="false"/>
-            <w:color w:val="666666"/>
-            <w:kern w:val="0"/>
-            <w:sz w:val="22"/>
-            <w:szCs w:val="22"/>
-            <w:u w:val="none"/>
-            <w:lang w:val="en-US" w:eastAsia="zh-CN" w:bidi="hi-IN"/>
-          </w:rPr>
-          <w:t>:ruta</w:t>
-        </w:r>
-      </w:hyperlink>
+      <w:r>
+        <w:rPr>
+          <w:rStyle w:val="EnlacedeInternet"/>
+          <w:rFonts w:eastAsia="Proxima Nova" w:cs="Proxima Nova"/>
+          <w:b w:val="false"/>
+          <w:bCs w:val="false"/>
+          <w:color w:val="666666"/>
+          <w:kern w:val="0"/>
+          <w:sz w:val="22"/>
+          <w:szCs w:val="22"/>
+          <w:u w:val="none"/>
+          <w:lang w:val="en-US" w:eastAsia="zh-CN" w:bidi="hi-IN"/>
+        </w:rPr>
+        <w:t>:ruta</w:t>
+      </w:r>
     </w:p>
     <w:p>
       <w:pPr>
@@ -1098,7 +1096,7 @@
         </w:rPr>
         <w:t xml:space="preserve"># scp -r directorio </w:t>
       </w:r>
-      <w:hyperlink r:id="rId5">
+      <w:hyperlink r:id="rId4">
         <w:r>
           <w:rPr>
             <w:rStyle w:val="EnlacedeInternet"/>
@@ -1115,40 +1113,40 @@
           <w:t>user@dominio</w:t>
         </w:r>
       </w:hyperlink>
-      <w:hyperlink r:id="rId6">
-        <w:r>
-          <w:rPr>
-            <w:rStyle w:val="EnlacedeInternet"/>
-            <w:rFonts w:eastAsia="Proxima Nova" w:cs="Proxima Nova"/>
-            <w:b w:val="false"/>
-            <w:bCs w:val="false"/>
-            <w:color w:val="666666"/>
-            <w:kern w:val="0"/>
-            <w:sz w:val="22"/>
-            <w:szCs w:val="22"/>
-            <w:u w:val="none"/>
-            <w:lang w:val="en-US" w:eastAsia="zh-CN" w:bidi="hi-IN"/>
-          </w:rPr>
-          <w:t>:ruta</w:t>
-        </w:r>
-      </w:hyperlink>
-    </w:p>
-    <w:p>
-      <w:pPr>
-        <w:pStyle w:val="LOnormal"/>
-        <w:numPr>
-          <w:ilvl w:val="0"/>
-          <w:numId w:val="0"/>
-        </w:numPr>
-        <w:shd w:val="clear" w:fill="auto"/>
-        <w:spacing w:lineRule="auto" w:line="240" w:before="200" w:after="0"/>
-        <w:ind w:left="0" w:hanging="0"/>
-        <w:rPr>
-          <w:rFonts w:ascii="Proxima Nova" w:hAnsi="Proxima Nova" w:eastAsia="Proxima Nova" w:cs="Proxima Nova"/>
-        </w:rPr>
-      </w:pPr>
-      <w:r>
-        <w:rPr/>
+      <w:r>
+        <w:rPr>
+          <w:rStyle w:val="EnlacedeInternet"/>
+          <w:rFonts w:eastAsia="Proxima Nova" w:cs="Proxima Nova"/>
+          <w:b w:val="false"/>
+          <w:bCs w:val="false"/>
+          <w:color w:val="666666"/>
+          <w:kern w:val="0"/>
+          <w:sz w:val="22"/>
+          <w:szCs w:val="22"/>
+          <w:u w:val="none"/>
+          <w:lang w:val="en-US" w:eastAsia="zh-CN" w:bidi="hi-IN"/>
+        </w:rPr>
+        <w:t>:ruta</w:t>
+      </w:r>
+    </w:p>
+    <w:p>
+      <w:pPr>
+        <w:pStyle w:val="LOnormal"/>
+        <w:numPr>
+          <w:ilvl w:val="0"/>
+          <w:numId w:val="0"/>
+        </w:numPr>
+        <w:shd w:val="clear" w:fill="auto"/>
+        <w:spacing w:lineRule="auto" w:line="240" w:before="200" w:after="0"/>
+        <w:ind w:left="0" w:hanging="0"/>
+        <w:rPr>
+          <w:rFonts w:ascii="Proxima Nova" w:hAnsi="Proxima Nova" w:eastAsia="Proxima Nova" w:cs="Proxima Nova"/>
+        </w:rPr>
+      </w:pPr>
+      <w:r>
+        <w:rPr>
+          <w:rFonts w:eastAsia="Proxima Nova" w:cs="Proxima Nova"/>
+        </w:rPr>
       </w:r>
     </w:p>
     <w:p>
@@ -1380,7 +1378,9 @@
         </w:rPr>
       </w:pPr>
       <w:r>
-        <w:rPr/>
+        <w:rPr>
+          <w:rFonts w:eastAsia="Proxima Nova" w:cs="Proxima Nova"/>
+        </w:rPr>
       </w:r>
     </w:p>
     <w:p>
@@ -1457,52 +1457,7 @@
           <w:u w:val="none"/>
           <w:lang w:val="en-US" w:eastAsia="zh-CN" w:bidi="hi-IN"/>
         </w:rPr>
-        <w:t xml:space="preserve"># </w:t>
-      </w:r>
-      <w:r>
-        <w:rPr>
-          <w:rStyle w:val="EnlacedeInternet"/>
-          <w:rFonts w:eastAsia="Proxima Nova" w:cs="Proxima Nova"/>
-          <w:b w:val="false"/>
-          <w:bCs w:val="false"/>
-          <w:color w:val="666666"/>
-          <w:kern w:val="0"/>
-          <w:sz w:val="22"/>
-          <w:szCs w:val="22"/>
-          <w:u w:val="none"/>
-          <w:lang w:val="en-US" w:eastAsia="zh-CN" w:bidi="hi-IN"/>
-        </w:rPr>
-        <w:t>mkdir</w:t>
-      </w:r>
-      <w:r>
-        <w:rPr>
-          <w:rStyle w:val="EnlacedeInternet"/>
-          <w:rFonts w:eastAsia="Proxima Nova" w:cs="Proxima Nova"/>
-          <w:b w:val="false"/>
-          <w:bCs w:val="false"/>
-          <w:color w:val="666666"/>
-          <w:kern w:val="0"/>
-          <w:sz w:val="22"/>
-          <w:szCs w:val="22"/>
-          <w:u w:val="none"/>
-          <w:lang w:val="en-US" w:eastAsia="zh-CN" w:bidi="hi-IN"/>
-        </w:rPr>
-        <w:t xml:space="preserve"> </w:t>
-      </w:r>
-      <w:r>
-        <w:rPr>
-          <w:rStyle w:val="EnlacedeInternet"/>
-          <w:rFonts w:eastAsia="Proxima Nova" w:cs="Proxima Nova"/>
-          <w:b w:val="false"/>
-          <w:bCs w:val="false"/>
-          <w:color w:val="666666"/>
-          <w:kern w:val="0"/>
-          <w:sz w:val="22"/>
-          <w:szCs w:val="22"/>
-          <w:u w:val="none"/>
-          <w:lang w:val="en-US" w:eastAsia="zh-CN" w:bidi="hi-IN"/>
-        </w:rPr>
-        <w:t>directorio</w:t>
+        <w:t># mkdir directorio</w:t>
       </w:r>
     </w:p>
     <w:p>
@@ -1547,70 +1502,27 @@
           <w:u w:val="none"/>
           <w:lang w:val="en-US" w:eastAsia="zh-CN" w:bidi="hi-IN"/>
         </w:rPr>
-        <w:t xml:space="preserve"># </w:t>
-      </w:r>
-      <w:r>
-        <w:rPr>
-          <w:rStyle w:val="EnlacedeInternet"/>
-          <w:rFonts w:eastAsia="Proxima Nova" w:cs="Proxima Nova"/>
-          <w:b w:val="false"/>
-          <w:bCs w:val="false"/>
-          <w:color w:val="666666"/>
-          <w:kern w:val="0"/>
-          <w:sz w:val="22"/>
-          <w:szCs w:val="22"/>
-          <w:u w:val="none"/>
-          <w:lang w:val="en-US" w:eastAsia="zh-CN" w:bidi="hi-IN"/>
-        </w:rPr>
-        <w:t>mkdir</w:t>
-      </w:r>
-      <w:r>
-        <w:rPr>
-          <w:rStyle w:val="EnlacedeInternet"/>
-          <w:rFonts w:eastAsia="Proxima Nova" w:cs="Proxima Nova"/>
-          <w:b w:val="false"/>
-          <w:bCs w:val="false"/>
-          <w:color w:val="666666"/>
-          <w:kern w:val="0"/>
-          <w:sz w:val="22"/>
-          <w:szCs w:val="22"/>
-          <w:u w:val="none"/>
-          <w:lang w:val="en-US" w:eastAsia="zh-CN" w:bidi="hi-IN"/>
-        </w:rPr>
-        <w:t xml:space="preserve"> -</w:t>
-      </w:r>
-      <w:r>
-        <w:rPr>
-          <w:rStyle w:val="EnlacedeInternet"/>
-          <w:rFonts w:eastAsia="Proxima Nova" w:cs="Proxima Nova"/>
-          <w:b w:val="false"/>
-          <w:bCs w:val="false"/>
-          <w:color w:val="666666"/>
-          <w:kern w:val="0"/>
-          <w:sz w:val="22"/>
-          <w:szCs w:val="22"/>
-          <w:u w:val="none"/>
-          <w:lang w:val="en-US" w:eastAsia="zh-CN" w:bidi="hi-IN"/>
-        </w:rPr>
-        <w:t>p directorio/otro directorio</w:t>
-      </w:r>
-    </w:p>
-    <w:p>
-      <w:pPr>
-        <w:pStyle w:val="LOnormal"/>
-        <w:numPr>
-          <w:ilvl w:val="0"/>
-          <w:numId w:val="0"/>
-        </w:numPr>
-        <w:shd w:val="clear" w:fill="auto"/>
-        <w:spacing w:lineRule="auto" w:line="240" w:before="200" w:after="0"/>
-        <w:ind w:left="0" w:hanging="0"/>
-        <w:rPr>
-          <w:rFonts w:ascii="Proxima Nova" w:hAnsi="Proxima Nova" w:eastAsia="Proxima Nova" w:cs="Proxima Nova"/>
-        </w:rPr>
-      </w:pPr>
-      <w:r>
-        <w:rPr/>
+        <w:t># mkdir -p directorio/otro directorio</w:t>
+      </w:r>
+    </w:p>
+    <w:p>
+      <w:pPr>
+        <w:pStyle w:val="LOnormal"/>
+        <w:numPr>
+          <w:ilvl w:val="0"/>
+          <w:numId w:val="0"/>
+        </w:numPr>
+        <w:shd w:val="clear" w:fill="auto"/>
+        <w:spacing w:lineRule="auto" w:line="240" w:before="200" w:after="0"/>
+        <w:ind w:left="0" w:hanging="0"/>
+        <w:rPr>
+          <w:rFonts w:ascii="Proxima Nova" w:hAnsi="Proxima Nova" w:eastAsia="Proxima Nova" w:cs="Proxima Nova"/>
+        </w:rPr>
+      </w:pPr>
+      <w:r>
+        <w:rPr>
+          <w:rFonts w:eastAsia="Proxima Nova" w:cs="Proxima Nova"/>
+        </w:rPr>
       </w:r>
     </w:p>
     <w:p>
@@ -1687,40 +1599,27 @@
           <w:u w:val="none"/>
           <w:lang w:val="en-US" w:eastAsia="zh-CN" w:bidi="hi-IN"/>
         </w:rPr>
-        <w:t xml:space="preserve"># </w:t>
-      </w:r>
-      <w:r>
-        <w:rPr>
-          <w:rStyle w:val="EnlacedeInternet"/>
-          <w:rFonts w:eastAsia="Proxima Nova" w:cs="Proxima Nova"/>
-          <w:b w:val="false"/>
-          <w:bCs w:val="false"/>
-          <w:color w:val="666666"/>
-          <w:kern w:val="0"/>
-          <w:sz w:val="22"/>
-          <w:szCs w:val="22"/>
-          <w:u w:val="none"/>
-          <w:lang w:val="en-US" w:eastAsia="zh-CN" w:bidi="hi-IN"/>
-        </w:rPr>
-        <w:t>touch archivo</w:t>
-      </w:r>
-    </w:p>
-    <w:p>
-      <w:pPr>
-        <w:pStyle w:val="LOnormal"/>
-        <w:numPr>
-          <w:ilvl w:val="0"/>
-          <w:numId w:val="0"/>
-        </w:numPr>
-        <w:shd w:val="clear" w:fill="auto"/>
-        <w:spacing w:lineRule="auto" w:line="240" w:before="200" w:after="0"/>
-        <w:ind w:left="0" w:hanging="0"/>
-        <w:rPr>
-          <w:rFonts w:ascii="Proxima Nova" w:hAnsi="Proxima Nova" w:eastAsia="Proxima Nova" w:cs="Proxima Nova"/>
-        </w:rPr>
-      </w:pPr>
-      <w:r>
-        <w:rPr/>
+        <w:t># touch archivo</w:t>
+      </w:r>
+    </w:p>
+    <w:p>
+      <w:pPr>
+        <w:pStyle w:val="LOnormal"/>
+        <w:numPr>
+          <w:ilvl w:val="0"/>
+          <w:numId w:val="0"/>
+        </w:numPr>
+        <w:shd w:val="clear" w:fill="auto"/>
+        <w:spacing w:lineRule="auto" w:line="240" w:before="200" w:after="0"/>
+        <w:ind w:left="0" w:hanging="0"/>
+        <w:rPr>
+          <w:rFonts w:ascii="Proxima Nova" w:hAnsi="Proxima Nova" w:eastAsia="Proxima Nova" w:cs="Proxima Nova"/>
+        </w:rPr>
+      </w:pPr>
+      <w:r>
+        <w:rPr>
+          <w:rFonts w:eastAsia="Proxima Nova" w:cs="Proxima Nova"/>
+        </w:rPr>
       </w:r>
     </w:p>
     <w:p>
@@ -2071,26 +1970,36 @@
           <w:szCs w:val="22"/>
           <w:lang w:val="en-US" w:eastAsia="zh-CN" w:bidi="hi-IN"/>
         </w:rPr>
-        <w:t>Crear enlaces simbólicos</w:t>
-      </w:r>
-    </w:p>
-    <w:p>
-      <w:pPr>
-        <w:pStyle w:val="LOnormal"/>
-        <w:numPr>
-          <w:ilvl w:val="0"/>
-          <w:numId w:val="0"/>
-        </w:numPr>
-        <w:shd w:val="clear" w:fill="auto"/>
-        <w:spacing w:lineRule="auto" w:line="240" w:before="200" w:after="0"/>
-        <w:ind w:left="0" w:hanging="0"/>
-        <w:rPr>
-          <w:rFonts w:ascii="Proxima Nova" w:hAnsi="Proxima Nova" w:eastAsia="Proxima Nova" w:cs="Proxima Nova"/>
-        </w:rPr>
-      </w:pPr>
-      <w:r>
-        <w:rPr>
-          <w:rStyle w:val="EnlacedeInternet"/>
+        <w:t>Cambiar p</w:t>
+      </w:r>
+      <w:r>
+        <w:rPr>
+          <w:rFonts w:eastAsia="Proxima Nova" w:cs="Proxima Nova"/>
+          <w:color w:val="auto"/>
+          <w:kern w:val="0"/>
+          <w:sz w:val="22"/>
+          <w:szCs w:val="22"/>
+          <w:lang w:val="en-US" w:eastAsia="zh-CN" w:bidi="hi-IN"/>
+        </w:rPr>
+        <w:t>ropietario</w:t>
+      </w:r>
+    </w:p>
+    <w:p>
+      <w:pPr>
+        <w:pStyle w:val="LOnormal"/>
+        <w:numPr>
+          <w:ilvl w:val="0"/>
+          <w:numId w:val="0"/>
+        </w:numPr>
+        <w:shd w:val="clear" w:fill="auto"/>
+        <w:spacing w:lineRule="auto" w:line="240" w:before="200" w:after="0"/>
+        <w:ind w:left="0" w:hanging="0"/>
+        <w:rPr>
+          <w:rFonts w:ascii="Proxima Nova" w:hAnsi="Proxima Nova" w:eastAsia="Proxima Nova" w:cs="Proxima Nova"/>
+        </w:rPr>
+      </w:pPr>
+      <w:r>
+        <w:rPr>
           <w:rFonts w:eastAsia="Proxima Nova" w:cs="Proxima Nova"/>
           <w:b w:val="false"/>
           <w:bCs w:val="false"/>
@@ -2117,25 +2026,154 @@
           <w:u w:val="none"/>
           <w:lang w:val="en-US" w:eastAsia="zh-CN" w:bidi="hi-IN"/>
         </w:rPr>
-        <w:t xml:space="preserve"># ln – s objetivo nombre </w:t>
-      </w:r>
-    </w:p>
-    <w:p>
-      <w:pPr>
-        <w:pStyle w:val="LOnormal"/>
-        <w:numPr>
-          <w:ilvl w:val="0"/>
-          <w:numId w:val="0"/>
-        </w:numPr>
-        <w:shd w:val="clear" w:fill="auto"/>
-        <w:spacing w:lineRule="auto" w:line="240" w:before="200" w:after="0"/>
-        <w:ind w:left="0" w:hanging="0"/>
-        <w:rPr>
-          <w:rFonts w:ascii="Proxima Nova" w:hAnsi="Proxima Nova" w:eastAsia="Proxima Nova" w:cs="Proxima Nova"/>
-        </w:rPr>
-      </w:pPr>
-      <w:r>
-        <w:rPr/>
+        <w:t># ch</w:t>
+      </w:r>
+      <w:r>
+        <w:rPr>
+          <w:rStyle w:val="EnlacedeInternet"/>
+          <w:rFonts w:eastAsia="Proxima Nova" w:cs="Proxima Nova"/>
+          <w:b w:val="false"/>
+          <w:bCs w:val="false"/>
+          <w:color w:val="666666"/>
+          <w:kern w:val="0"/>
+          <w:sz w:val="22"/>
+          <w:szCs w:val="22"/>
+          <w:u w:val="none"/>
+          <w:lang w:val="en-US" w:eastAsia="zh-CN" w:bidi="hi-IN"/>
+        </w:rPr>
+        <w:t>own root archivo</w:t>
+      </w:r>
+    </w:p>
+    <w:p>
+      <w:pPr>
+        <w:pStyle w:val="LOnormal"/>
+        <w:numPr>
+          <w:ilvl w:val="0"/>
+          <w:numId w:val="0"/>
+        </w:numPr>
+        <w:shd w:val="clear" w:fill="auto"/>
+        <w:spacing w:lineRule="auto" w:line="240" w:before="200" w:after="0"/>
+        <w:ind w:left="0" w:hanging="0"/>
+        <w:rPr>
+          <w:rFonts w:ascii="Proxima Nova" w:hAnsi="Proxima Nova" w:eastAsia="Proxima Nova" w:cs="Proxima Nova"/>
+        </w:rPr>
+      </w:pPr>
+      <w:r>
+        <w:rPr>
+          <w:rStyle w:val="EnlacedeInternet"/>
+          <w:rFonts w:eastAsia="Proxima Nova" w:cs="Proxima Nova"/>
+          <w:b w:val="false"/>
+          <w:bCs w:val="false"/>
+          <w:color w:val="ED0800"/>
+          <w:kern w:val="0"/>
+          <w:sz w:val="22"/>
+          <w:szCs w:val="22"/>
+          <w:u w:val="none"/>
+          <w:lang w:val="zxx" w:eastAsia="zxx" w:bidi="zxx"/>
+        </w:rPr>
+        <w:tab/>
+        <w:t xml:space="preserve">     </w:t>
+      </w:r>
+      <w:r>
+        <w:rPr>
+          <w:rStyle w:val="EnlacedeInternet"/>
+          <w:rFonts w:eastAsia="Proxima Nova" w:cs="Proxima Nova"/>
+          <w:b w:val="false"/>
+          <w:bCs w:val="false"/>
+          <w:color w:val="666666"/>
+          <w:kern w:val="0"/>
+          <w:sz w:val="22"/>
+          <w:szCs w:val="22"/>
+          <w:u w:val="none"/>
+          <w:lang w:val="en-US" w:eastAsia="zh-CN" w:bidi="hi-IN"/>
+        </w:rPr>
+        <w:t># chown -R root directorio</w:t>
+      </w:r>
+    </w:p>
+    <w:p>
+      <w:pPr>
+        <w:pStyle w:val="LOnormal"/>
+        <w:numPr>
+          <w:ilvl w:val="0"/>
+          <w:numId w:val="0"/>
+        </w:numPr>
+        <w:shd w:val="clear" w:fill="auto"/>
+        <w:spacing w:lineRule="auto" w:line="240" w:before="200" w:after="0"/>
+        <w:ind w:left="0" w:hanging="0"/>
+        <w:rPr>
+          <w:rFonts w:ascii="Proxima Nova" w:hAnsi="Proxima Nova" w:eastAsia="Proxima Nova" w:cs="Proxima Nova"/>
+        </w:rPr>
+      </w:pPr>
+      <w:r>
+        <w:rPr>
+          <w:rStyle w:val="EnlacedeInternet"/>
+          <w:rFonts w:eastAsia="Proxima Nova" w:cs="Proxima Nova"/>
+          <w:b w:val="false"/>
+          <w:bCs w:val="false"/>
+          <w:color w:val="ED0800"/>
+          <w:kern w:val="0"/>
+          <w:sz w:val="22"/>
+          <w:szCs w:val="22"/>
+          <w:u w:val="none"/>
+          <w:lang w:val="zxx" w:eastAsia="zxx" w:bidi="zxx"/>
+        </w:rPr>
+        <w:tab/>
+        <w:t xml:space="preserve">     </w:t>
+      </w:r>
+      <w:r>
+        <w:rPr>
+          <w:rStyle w:val="EnlacedeInternet"/>
+          <w:rFonts w:eastAsia="Proxima Nova" w:cs="Proxima Nova"/>
+          <w:b w:val="false"/>
+          <w:bCs w:val="false"/>
+          <w:color w:val="666666"/>
+          <w:kern w:val="0"/>
+          <w:sz w:val="22"/>
+          <w:szCs w:val="22"/>
+          <w:u w:val="none"/>
+          <w:lang w:val="en-US" w:eastAsia="zh-CN" w:bidi="hi-IN"/>
+        </w:rPr>
+        <w:t># chown -R root:root directorio (modifica propietario y grupo)</w:t>
+      </w:r>
+    </w:p>
+    <w:p>
+      <w:pPr>
+        <w:pStyle w:val="LOnormal"/>
+        <w:numPr>
+          <w:ilvl w:val="0"/>
+          <w:numId w:val="0"/>
+        </w:numPr>
+        <w:shd w:val="clear" w:fill="auto"/>
+        <w:spacing w:lineRule="auto" w:line="240" w:before="200" w:after="0"/>
+        <w:ind w:left="0" w:hanging="0"/>
+        <w:rPr>
+          <w:rFonts w:ascii="Proxima Nova" w:hAnsi="Proxima Nova" w:eastAsia="Proxima Nova" w:cs="Proxima Nova"/>
+        </w:rPr>
+      </w:pPr>
+      <w:r>
+        <w:rPr>
+          <w:rFonts w:eastAsia="Proxima Nova" w:cs="Proxima Nova"/>
+        </w:rPr>
+      </w:r>
+    </w:p>
+    <w:p>
+      <w:pPr>
+        <w:pStyle w:val="LOnormal"/>
+        <w:numPr>
+          <w:ilvl w:val="0"/>
+          <w:numId w:val="0"/>
+        </w:numPr>
+        <w:shd w:val="clear" w:fill="auto"/>
+        <w:spacing w:lineRule="auto" w:line="240" w:before="200" w:after="0"/>
+        <w:ind w:left="0" w:hanging="0"/>
+        <w:rPr>
+          <w:rFonts w:ascii="Proxima Nova" w:hAnsi="Proxima Nova" w:eastAsia="Proxima Nova" w:cs="Proxima Nova"/>
+        </w:rPr>
+      </w:pPr>
+      <w:r>
+        <w:rPr>
+          <w:rFonts w:eastAsia="Proxima Nova" w:cs="Proxima Nova"/>
+        </w:rPr>
       </w:r>
     </w:p>
     <w:p>
@@ -2166,7 +2204,18 @@
           <w:szCs w:val="22"/>
           <w:lang w:val="en-US" w:eastAsia="zh-CN" w:bidi="hi-IN"/>
         </w:rPr>
-        <w:t>Revisar recursos</w:t>
+        <w:t xml:space="preserve">Cambiar </w:t>
+      </w:r>
+      <w:r>
+        <w:rPr>
+          <w:rFonts w:eastAsia="Proxima Nova" w:cs="Proxima Nova"/>
+          <w:color w:val="auto"/>
+          <w:kern w:val="0"/>
+          <w:sz w:val="22"/>
+          <w:szCs w:val="22"/>
+          <w:lang w:val="en-US" w:eastAsia="zh-CN" w:bidi="hi-IN"/>
+        </w:rPr>
+        <w:t>grupo</w:t>
       </w:r>
     </w:p>
     <w:p>
@@ -2212,43 +2261,88 @@
           <w:u w:val="none"/>
           <w:lang w:val="en-US" w:eastAsia="zh-CN" w:bidi="hi-IN"/>
         </w:rPr>
-        <w:t># top</w:t>
-      </w:r>
-    </w:p>
-    <w:p>
-      <w:pPr>
-        <w:pStyle w:val="LOnormal"/>
-        <w:numPr>
-          <w:ilvl w:val="0"/>
-          <w:numId w:val="0"/>
-        </w:numPr>
-        <w:shd w:val="clear" w:fill="auto"/>
-        <w:spacing w:lineRule="auto" w:line="240" w:before="200" w:after="0"/>
-        <w:ind w:left="0" w:hanging="0"/>
-        <w:rPr>
-          <w:rFonts w:ascii="Proxima Nova" w:hAnsi="Proxima Nova" w:eastAsia="Proxima Nova" w:cs="Proxima Nova"/>
-        </w:rPr>
-      </w:pPr>
-      <w:r>
-        <w:rPr/>
-      </w:r>
-    </w:p>
-    <w:p>
-      <w:pPr>
-        <w:pStyle w:val="LOnormal"/>
-        <w:numPr>
-          <w:ilvl w:val="0"/>
-          <w:numId w:val="0"/>
-        </w:numPr>
-        <w:shd w:val="clear" w:fill="auto"/>
-        <w:spacing w:lineRule="auto" w:line="240" w:before="200" w:after="0"/>
-        <w:ind w:left="0" w:hanging="0"/>
-        <w:rPr>
-          <w:rFonts w:ascii="Proxima Nova" w:hAnsi="Proxima Nova" w:eastAsia="Proxima Nova" w:cs="Proxima Nova"/>
-        </w:rPr>
-      </w:pPr>
-      <w:r>
-        <w:rPr/>
+        <w:t># ch</w:t>
+      </w:r>
+      <w:r>
+        <w:rPr>
+          <w:rStyle w:val="EnlacedeInternet"/>
+          <w:rFonts w:eastAsia="Proxima Nova" w:cs="Proxima Nova"/>
+          <w:b w:val="false"/>
+          <w:bCs w:val="false"/>
+          <w:color w:val="666666"/>
+          <w:kern w:val="0"/>
+          <w:sz w:val="22"/>
+          <w:szCs w:val="22"/>
+          <w:u w:val="none"/>
+          <w:lang w:val="en-US" w:eastAsia="zh-CN" w:bidi="hi-IN"/>
+        </w:rPr>
+        <w:t>grp root archivo</w:t>
+      </w:r>
+    </w:p>
+    <w:p>
+      <w:pPr>
+        <w:pStyle w:val="LOnormal"/>
+        <w:numPr>
+          <w:ilvl w:val="0"/>
+          <w:numId w:val="0"/>
+        </w:numPr>
+        <w:shd w:val="clear" w:fill="auto"/>
+        <w:spacing w:lineRule="auto" w:line="240" w:before="200" w:after="0"/>
+        <w:ind w:left="0" w:hanging="0"/>
+        <w:rPr>
+          <w:rFonts w:ascii="Proxima Nova" w:hAnsi="Proxima Nova" w:eastAsia="Proxima Nova" w:cs="Proxima Nova"/>
+        </w:rPr>
+      </w:pPr>
+      <w:r>
+        <w:rPr>
+          <w:rStyle w:val="EnlacedeInternet"/>
+          <w:rFonts w:eastAsia="Proxima Nova" w:cs="Proxima Nova"/>
+          <w:b w:val="false"/>
+          <w:bCs w:val="false"/>
+          <w:color w:val="ED0800"/>
+          <w:kern w:val="0"/>
+          <w:sz w:val="22"/>
+          <w:szCs w:val="22"/>
+          <w:u w:val="none"/>
+          <w:lang w:val="zxx" w:eastAsia="zxx" w:bidi="zxx"/>
+        </w:rPr>
+        <w:tab/>
+        <w:t xml:space="preserve">     </w:t>
+      </w:r>
+      <w:r>
+        <w:rPr>
+          <w:rStyle w:val="EnlacedeInternet"/>
+          <w:rFonts w:eastAsia="Proxima Nova" w:cs="Proxima Nova"/>
+          <w:b w:val="false"/>
+          <w:bCs w:val="false"/>
+          <w:color w:val="666666"/>
+          <w:kern w:val="0"/>
+          <w:sz w:val="22"/>
+          <w:szCs w:val="22"/>
+          <w:u w:val="none"/>
+          <w:lang w:val="en-US" w:eastAsia="zh-CN" w:bidi="hi-IN"/>
+        </w:rPr>
+        <w:t># chgrp -R root archivo</w:t>
+      </w:r>
+    </w:p>
+    <w:p>
+      <w:pPr>
+        <w:pStyle w:val="LOnormal"/>
+        <w:numPr>
+          <w:ilvl w:val="0"/>
+          <w:numId w:val="0"/>
+        </w:numPr>
+        <w:shd w:val="clear" w:fill="auto"/>
+        <w:spacing w:lineRule="auto" w:line="240" w:before="200" w:after="0"/>
+        <w:ind w:left="0" w:hanging="0"/>
+        <w:rPr>
+          <w:rFonts w:ascii="Proxima Nova" w:hAnsi="Proxima Nova" w:eastAsia="Proxima Nova" w:cs="Proxima Nova"/>
+        </w:rPr>
+      </w:pPr>
+      <w:r>
+        <w:rPr>
+          <w:rFonts w:eastAsia="Proxima Nova" w:cs="Proxima Nova"/>
+        </w:rPr>
       </w:r>
     </w:p>
     <w:p>
@@ -2279,7 +2373,7 @@
           <w:szCs w:val="22"/>
           <w:lang w:val="en-US" w:eastAsia="zh-CN" w:bidi="hi-IN"/>
         </w:rPr>
-        <w:t>Administrar servicios</w:t>
+        <w:t>Crear enlaces simbólicos</w:t>
       </w:r>
     </w:p>
     <w:p>
@@ -2325,7 +2419,58 @@
           <w:u w:val="none"/>
           <w:lang w:val="en-US" w:eastAsia="zh-CN" w:bidi="hi-IN"/>
         </w:rPr>
-        <w:t># service nginx start</w:t>
+        <w:t xml:space="preserve"># ln – s objetivo nombre </w:t>
+      </w:r>
+    </w:p>
+    <w:p>
+      <w:pPr>
+        <w:pStyle w:val="LOnormal"/>
+        <w:numPr>
+          <w:ilvl w:val="0"/>
+          <w:numId w:val="0"/>
+        </w:numPr>
+        <w:shd w:val="clear" w:fill="auto"/>
+        <w:spacing w:lineRule="auto" w:line="240" w:before="200" w:after="0"/>
+        <w:ind w:left="0" w:hanging="0"/>
+        <w:rPr>
+          <w:rFonts w:ascii="Proxima Nova" w:hAnsi="Proxima Nova" w:eastAsia="Proxima Nova" w:cs="Proxima Nova"/>
+        </w:rPr>
+      </w:pPr>
+      <w:r>
+        <w:rPr>
+          <w:rFonts w:eastAsia="Proxima Nova" w:cs="Proxima Nova"/>
+        </w:rPr>
+      </w:r>
+    </w:p>
+    <w:p>
+      <w:pPr>
+        <w:pStyle w:val="LOnormal"/>
+        <w:numPr>
+          <w:ilvl w:val="0"/>
+          <w:numId w:val="1"/>
+        </w:numPr>
+        <w:shd w:val="clear" w:fill="auto"/>
+        <w:spacing w:lineRule="auto" w:line="300" w:beforeAutospacing="0" w:before="0" w:afterAutospacing="0" w:after="0"/>
+        <w:ind w:left="720" w:hanging="360"/>
+        <w:rPr>
+          <w:rFonts w:ascii="Proxima Nova" w:hAnsi="Proxima Nova" w:eastAsia="Proxima Nova" w:cs="Proxima Nova"/>
+          <w:color w:val="auto"/>
+          <w:kern w:val="0"/>
+          <w:sz w:val="22"/>
+          <w:szCs w:val="22"/>
+          <w:lang w:val="en-US" w:eastAsia="zh-CN" w:bidi="hi-IN"/>
+        </w:rPr>
+      </w:pPr>
+      <w:r>
+        <w:rPr>
+          <w:rFonts w:eastAsia="Proxima Nova" w:cs="Proxima Nova"/>
+          <w:color w:val="auto"/>
+          <w:kern w:val="0"/>
+          <w:sz w:val="22"/>
+          <w:szCs w:val="22"/>
+          <w:lang w:val="en-US" w:eastAsia="zh-CN" w:bidi="hi-IN"/>
+        </w:rPr>
+        <w:t>Revisar recursos</w:t>
       </w:r>
     </w:p>
     <w:p>
@@ -2371,7 +2516,56 @@
           <w:u w:val="none"/>
           <w:lang w:val="en-US" w:eastAsia="zh-CN" w:bidi="hi-IN"/>
         </w:rPr>
-        <w:t># service nginx reload</w:t>
+        <w:t># top</w:t>
+      </w:r>
+    </w:p>
+    <w:p>
+      <w:pPr>
+        <w:pStyle w:val="LOnormal"/>
+        <w:numPr>
+          <w:ilvl w:val="0"/>
+          <w:numId w:val="0"/>
+        </w:numPr>
+        <w:shd w:val="clear" w:fill="auto"/>
+        <w:spacing w:lineRule="auto" w:line="240" w:before="200" w:after="0"/>
+        <w:ind w:left="0" w:hanging="0"/>
+        <w:rPr>
+          <w:rFonts w:ascii="Proxima Nova" w:hAnsi="Proxima Nova" w:eastAsia="Proxima Nova" w:cs="Proxima Nova"/>
+        </w:rPr>
+      </w:pPr>
+      <w:r>
+        <w:rPr/>
+      </w:r>
+    </w:p>
+    <w:p>
+      <w:pPr>
+        <w:pStyle w:val="LOnormal"/>
+        <w:numPr>
+          <w:ilvl w:val="0"/>
+          <w:numId w:val="1"/>
+        </w:numPr>
+        <w:shd w:val="clear" w:fill="auto"/>
+        <w:spacing w:lineRule="auto" w:line="300" w:beforeAutospacing="0" w:before="0" w:afterAutospacing="0" w:after="0"/>
+        <w:ind w:left="720" w:hanging="360"/>
+        <w:rPr>
+          <w:rFonts w:ascii="Proxima Nova" w:hAnsi="Proxima Nova" w:eastAsia="Proxima Nova" w:cs="Proxima Nova"/>
+          <w:color w:val="auto"/>
+          <w:kern w:val="0"/>
+          <w:sz w:val="22"/>
+          <w:szCs w:val="22"/>
+          <w:lang w:val="en-US" w:eastAsia="zh-CN" w:bidi="hi-IN"/>
+        </w:rPr>
+      </w:pPr>
+      <w:r>
+        <w:rPr>
+          <w:rFonts w:eastAsia="Proxima Nova" w:cs="Proxima Nova"/>
+          <w:color w:val="auto"/>
+          <w:kern w:val="0"/>
+          <w:sz w:val="22"/>
+          <w:szCs w:val="22"/>
+          <w:lang w:val="en-US" w:eastAsia="zh-CN" w:bidi="hi-IN"/>
+        </w:rPr>
+        <w:t>Instalación Software con APT</w:t>
       </w:r>
     </w:p>
     <w:p>
@@ -2417,7 +2611,7 @@
           <w:u w:val="none"/>
           <w:lang w:val="en-US" w:eastAsia="zh-CN" w:bidi="hi-IN"/>
         </w:rPr>
-        <w:t># service nginx restart</w:t>
+        <w:t># apt-cache search matrix</w:t>
       </w:r>
     </w:p>
     <w:p>
@@ -2463,7 +2657,7 @@
           <w:u w:val="none"/>
           <w:lang w:val="en-US" w:eastAsia="zh-CN" w:bidi="hi-IN"/>
         </w:rPr>
-        <w:t># service nginx stop</w:t>
+        <w:t># apt-get install cmatrix</w:t>
       </w:r>
     </w:p>
     <w:p>
@@ -2509,25 +2703,134 @@
           <w:u w:val="none"/>
           <w:lang w:val="en-US" w:eastAsia="zh-CN" w:bidi="hi-IN"/>
         </w:rPr>
-        <w:t># service nginx status</w:t>
-      </w:r>
-    </w:p>
-    <w:p>
-      <w:pPr>
-        <w:pStyle w:val="LOnormal"/>
-        <w:numPr>
-          <w:ilvl w:val="0"/>
-          <w:numId w:val="0"/>
-        </w:numPr>
-        <w:shd w:val="clear" w:fill="auto"/>
-        <w:spacing w:lineRule="auto" w:line="240" w:before="200" w:after="0"/>
-        <w:ind w:left="0" w:hanging="0"/>
-        <w:rPr>
-          <w:rFonts w:ascii="Proxima Nova" w:hAnsi="Proxima Nova" w:eastAsia="Proxima Nova" w:cs="Proxima Nova"/>
-        </w:rPr>
-      </w:pPr>
-      <w:r>
-        <w:rPr/>
+        <w:t xml:space="preserve"># apt-get install </w:t>
+      </w:r>
+      <w:r>
+        <w:rPr>
+          <w:rStyle w:val="EnlacedeInternet"/>
+          <w:rFonts w:eastAsia="Proxima Nova" w:cs="Proxima Nova"/>
+          <w:b w:val="false"/>
+          <w:bCs w:val="false"/>
+          <w:color w:val="666666"/>
+          <w:kern w:val="0"/>
+          <w:sz w:val="22"/>
+          <w:szCs w:val="22"/>
+          <w:u w:val="none"/>
+          <w:lang w:val="en-US" w:eastAsia="zh-CN" w:bidi="hi-IN"/>
+        </w:rPr>
+        <w:t>nginx</w:t>
+      </w:r>
+    </w:p>
+    <w:p>
+      <w:pPr>
+        <w:pStyle w:val="LOnormal"/>
+        <w:numPr>
+          <w:ilvl w:val="0"/>
+          <w:numId w:val="0"/>
+        </w:numPr>
+        <w:shd w:val="clear" w:fill="auto"/>
+        <w:spacing w:lineRule="auto" w:line="240" w:before="200" w:after="0"/>
+        <w:ind w:left="0" w:hanging="0"/>
+        <w:rPr>
+          <w:rFonts w:ascii="Proxima Nova" w:hAnsi="Proxima Nova" w:eastAsia="Proxima Nova" w:cs="Proxima Nova"/>
+        </w:rPr>
+      </w:pPr>
+      <w:r>
+        <w:rPr>
+          <w:rStyle w:val="EnlacedeInternet"/>
+          <w:rFonts w:eastAsia="Proxima Nova" w:cs="Proxima Nova"/>
+          <w:b w:val="false"/>
+          <w:bCs w:val="false"/>
+          <w:color w:val="ED0800"/>
+          <w:kern w:val="0"/>
+          <w:sz w:val="22"/>
+          <w:szCs w:val="22"/>
+          <w:u w:val="none"/>
+          <w:lang w:val="zxx" w:eastAsia="zxx" w:bidi="zxx"/>
+        </w:rPr>
+        <w:tab/>
+        <w:t xml:space="preserve">     </w:t>
+      </w:r>
+      <w:r>
+        <w:rPr>
+          <w:rStyle w:val="EnlacedeInternet"/>
+          <w:rFonts w:eastAsia="Proxima Nova" w:cs="Proxima Nova"/>
+          <w:b w:val="false"/>
+          <w:bCs w:val="false"/>
+          <w:color w:val="666666"/>
+          <w:kern w:val="0"/>
+          <w:sz w:val="22"/>
+          <w:szCs w:val="22"/>
+          <w:u w:val="none"/>
+          <w:lang w:val="en-US" w:eastAsia="zh-CN" w:bidi="hi-IN"/>
+        </w:rPr>
+        <w:t># apt-get remove cmatrix</w:t>
+      </w:r>
+    </w:p>
+    <w:p>
+      <w:pPr>
+        <w:pStyle w:val="LOnormal"/>
+        <w:numPr>
+          <w:ilvl w:val="0"/>
+          <w:numId w:val="0"/>
+        </w:numPr>
+        <w:shd w:val="clear" w:fill="auto"/>
+        <w:spacing w:lineRule="auto" w:line="240" w:before="200" w:after="0"/>
+        <w:ind w:left="0" w:hanging="0"/>
+        <w:rPr>
+          <w:rFonts w:ascii="Proxima Nova" w:hAnsi="Proxima Nova" w:eastAsia="Proxima Nova" w:cs="Proxima Nova"/>
+        </w:rPr>
+      </w:pPr>
+      <w:r>
+        <w:rPr>
+          <w:rStyle w:val="EnlacedeInternet"/>
+          <w:rFonts w:eastAsia="Proxima Nova" w:cs="Proxima Nova"/>
+          <w:b w:val="false"/>
+          <w:bCs w:val="false"/>
+          <w:color w:val="ED0800"/>
+          <w:kern w:val="0"/>
+          <w:sz w:val="22"/>
+          <w:szCs w:val="22"/>
+          <w:u w:val="none"/>
+          <w:lang w:val="zxx" w:eastAsia="zxx" w:bidi="zxx"/>
+        </w:rPr>
+        <w:tab/>
+        <w:t xml:space="preserve">     </w:t>
+      </w:r>
+      <w:r>
+        <w:rPr>
+          <w:rStyle w:val="EnlacedeInternet"/>
+          <w:rFonts w:eastAsia="Proxima Nova" w:cs="Proxima Nova"/>
+          <w:b w:val="false"/>
+          <w:bCs w:val="false"/>
+          <w:color w:val="666666"/>
+          <w:kern w:val="0"/>
+          <w:sz w:val="22"/>
+          <w:szCs w:val="22"/>
+          <w:u w:val="none"/>
+          <w:lang w:val="en-US" w:eastAsia="zh-CN" w:bidi="hi-IN"/>
+        </w:rPr>
+        <w:t># apt-cache show cmatrix</w:t>
+      </w:r>
+    </w:p>
+    <w:p>
+      <w:pPr>
+        <w:pStyle w:val="LOnormal"/>
+        <w:numPr>
+          <w:ilvl w:val="0"/>
+          <w:numId w:val="0"/>
+        </w:numPr>
+        <w:shd w:val="clear" w:fill="auto"/>
+        <w:spacing w:lineRule="auto" w:line="240" w:before="200" w:after="0"/>
+        <w:ind w:left="0" w:hanging="0"/>
+        <w:rPr>
+          <w:rFonts w:ascii="Proxima Nova" w:hAnsi="Proxima Nova" w:eastAsia="Proxima Nova" w:cs="Proxima Nova"/>
+        </w:rPr>
+      </w:pPr>
+      <w:r>
+        <w:rPr>
+          <w:rFonts w:eastAsia="Proxima Nova" w:cs="Proxima Nova"/>
+        </w:rPr>
       </w:r>
     </w:p>
     <w:p>
@@ -2558,7 +2861,7 @@
           <w:szCs w:val="22"/>
           <w:lang w:val="en-US" w:eastAsia="zh-CN" w:bidi="hi-IN"/>
         </w:rPr>
-        <w:t>Instalación Software con APT</w:t>
+        <w:t>Administrar servicios</w:t>
       </w:r>
     </w:p>
     <w:p>
@@ -2604,7 +2907,7 @@
           <w:u w:val="none"/>
           <w:lang w:val="en-US" w:eastAsia="zh-CN" w:bidi="hi-IN"/>
         </w:rPr>
-        <w:t># apt-cache search matrix</w:t>
+        <w:t># service nginx start</w:t>
       </w:r>
     </w:p>
     <w:p>
@@ -2650,7 +2953,7 @@
           <w:u w:val="none"/>
           <w:lang w:val="en-US" w:eastAsia="zh-CN" w:bidi="hi-IN"/>
         </w:rPr>
-        <w:t># apt-get install cmatrix</w:t>
+        <w:t># service nginx reload</w:t>
       </w:r>
     </w:p>
     <w:p>
@@ -2696,7 +2999,7 @@
           <w:u w:val="none"/>
           <w:lang w:val="en-US" w:eastAsia="zh-CN" w:bidi="hi-IN"/>
         </w:rPr>
-        <w:t># apt-get remove cmatrix</w:t>
+        <w:t># service nginx restart</w:t>
       </w:r>
     </w:p>
     <w:p>
@@ -2742,25 +3045,73 @@
           <w:u w:val="none"/>
           <w:lang w:val="en-US" w:eastAsia="zh-CN" w:bidi="hi-IN"/>
         </w:rPr>
-        <w:t># apt-cache show cmatrix</w:t>
-      </w:r>
-    </w:p>
-    <w:p>
-      <w:pPr>
-        <w:pStyle w:val="LOnormal"/>
-        <w:numPr>
-          <w:ilvl w:val="0"/>
-          <w:numId w:val="0"/>
-        </w:numPr>
-        <w:shd w:val="clear" w:fill="auto"/>
-        <w:spacing w:lineRule="auto" w:line="240" w:before="200" w:after="0"/>
-        <w:ind w:left="0" w:hanging="0"/>
-        <w:rPr>
-          <w:rFonts w:ascii="Proxima Nova" w:hAnsi="Proxima Nova" w:eastAsia="Proxima Nova" w:cs="Proxima Nova"/>
-        </w:rPr>
-      </w:pPr>
-      <w:r>
-        <w:rPr/>
+        <w:t># service nginx stop</w:t>
+      </w:r>
+    </w:p>
+    <w:p>
+      <w:pPr>
+        <w:pStyle w:val="LOnormal"/>
+        <w:numPr>
+          <w:ilvl w:val="0"/>
+          <w:numId w:val="0"/>
+        </w:numPr>
+        <w:shd w:val="clear" w:fill="auto"/>
+        <w:spacing w:lineRule="auto" w:line="240" w:before="200" w:after="0"/>
+        <w:ind w:left="0" w:hanging="0"/>
+        <w:rPr>
+          <w:rFonts w:ascii="Proxima Nova" w:hAnsi="Proxima Nova" w:eastAsia="Proxima Nova" w:cs="Proxima Nova"/>
+        </w:rPr>
+      </w:pPr>
+      <w:r>
+        <w:rPr>
+          <w:rStyle w:val="EnlacedeInternet"/>
+          <w:rFonts w:eastAsia="Proxima Nova" w:cs="Proxima Nova"/>
+          <w:b w:val="false"/>
+          <w:bCs w:val="false"/>
+          <w:color w:val="ED0800"/>
+          <w:kern w:val="0"/>
+          <w:sz w:val="22"/>
+          <w:szCs w:val="22"/>
+          <w:u w:val="none"/>
+          <w:lang w:val="zxx" w:eastAsia="zxx" w:bidi="zxx"/>
+        </w:rPr>
+        <w:tab/>
+        <w:t xml:space="preserve">     </w:t>
+      </w:r>
+      <w:r>
+        <w:rPr>
+          <w:rStyle w:val="EnlacedeInternet"/>
+          <w:rFonts w:eastAsia="Proxima Nova" w:cs="Proxima Nova"/>
+          <w:b w:val="false"/>
+          <w:bCs w:val="false"/>
+          <w:color w:val="666666"/>
+          <w:kern w:val="0"/>
+          <w:sz w:val="22"/>
+          <w:szCs w:val="22"/>
+          <w:u w:val="none"/>
+          <w:lang w:val="en-US" w:eastAsia="zh-CN" w:bidi="hi-IN"/>
+        </w:rPr>
+        <w:t># service nginx status</w:t>
+      </w:r>
+    </w:p>
+    <w:p>
+      <w:pPr>
+        <w:pStyle w:val="LOnormal"/>
+        <w:numPr>
+          <w:ilvl w:val="0"/>
+          <w:numId w:val="0"/>
+        </w:numPr>
+        <w:shd w:val="clear" w:fill="auto"/>
+        <w:spacing w:lineRule="auto" w:line="240" w:before="200" w:after="0"/>
+        <w:ind w:left="0" w:hanging="0"/>
+        <w:rPr>
+          <w:rFonts w:ascii="Proxima Nova" w:hAnsi="Proxima Nova" w:eastAsia="Proxima Nova" w:cs="Proxima Nova"/>
+        </w:rPr>
+      </w:pPr>
+      <w:r>
+        <w:rPr>
+          <w:rFonts w:eastAsia="Proxima Nova" w:cs="Proxima Nova"/>
+        </w:rPr>
       </w:r>
     </w:p>
     <w:p>
@@ -2837,22 +3188,7 @@
           <w:u w:val="none"/>
           <w:lang w:val="en-US" w:eastAsia="zh-CN" w:bidi="hi-IN"/>
         </w:rPr>
-        <w:t xml:space="preserve"># </w:t>
-      </w:r>
-      <w:r>
-        <w:rPr>
-          <w:rStyle w:val="EnlacedeInternet"/>
-          <w:rFonts w:eastAsia="Proxima Nova" w:cs="Proxima Nova"/>
-          <w:b w:val="false"/>
-          <w:bCs w:val="false"/>
-          <w:color w:val="666666"/>
-          <w:kern w:val="0"/>
-          <w:sz w:val="22"/>
-          <w:szCs w:val="22"/>
-          <w:u w:val="none"/>
-          <w:lang w:val="en-US" w:eastAsia="zh-CN" w:bidi="hi-IN"/>
-        </w:rPr>
-        <w:t>tail /var/log/error.log</w:t>
+        <w:t># tail /var/log/error.log</w:t>
       </w:r>
     </w:p>
     <w:p>
@@ -2897,22 +3233,7 @@
           <w:u w:val="none"/>
           <w:lang w:val="en-US" w:eastAsia="zh-CN" w:bidi="hi-IN"/>
         </w:rPr>
-        <w:t xml:space="preserve"># </w:t>
-      </w:r>
-      <w:r>
-        <w:rPr>
-          <w:rStyle w:val="EnlacedeInternet"/>
-          <w:rFonts w:eastAsia="Proxima Nova" w:cs="Proxima Nova"/>
-          <w:b w:val="false"/>
-          <w:bCs w:val="false"/>
-          <w:color w:val="666666"/>
-          <w:kern w:val="0"/>
-          <w:sz w:val="22"/>
-          <w:szCs w:val="22"/>
-          <w:u w:val="none"/>
-          <w:lang w:val="en-US" w:eastAsia="zh-CN" w:bidi="hi-IN"/>
-        </w:rPr>
-        <w:t>tail -n 100 /var/log/error.log</w:t>
+        <w:t># tail -n 100 /var/log/error.log</w:t>
       </w:r>
     </w:p>
     <w:p>
@@ -2957,22 +3278,7 @@
           <w:u w:val="none"/>
           <w:lang w:val="en-US" w:eastAsia="zh-CN" w:bidi="hi-IN"/>
         </w:rPr>
-        <w:t xml:space="preserve"># </w:t>
-      </w:r>
-      <w:r>
-        <w:rPr>
-          <w:rStyle w:val="EnlacedeInternet"/>
-          <w:rFonts w:eastAsia="Proxima Nova" w:cs="Proxima Nova"/>
-          <w:b w:val="false"/>
-          <w:bCs w:val="false"/>
-          <w:color w:val="666666"/>
-          <w:kern w:val="0"/>
-          <w:sz w:val="22"/>
-          <w:szCs w:val="22"/>
-          <w:u w:val="none"/>
-          <w:lang w:val="en-US" w:eastAsia="zh-CN" w:bidi="hi-IN"/>
-        </w:rPr>
-        <w:t>tail -f /var/log/error.log</w:t>
+        <w:t># tail -f /var/log/error.log</w:t>
       </w:r>
     </w:p>
     <w:p>
@@ -3017,22 +3323,7 @@
           <w:u w:val="none"/>
           <w:lang w:val="en-US" w:eastAsia="zh-CN" w:bidi="hi-IN"/>
         </w:rPr>
-        <w:t xml:space="preserve"># </w:t>
-      </w:r>
-      <w:r>
-        <w:rPr>
-          <w:rStyle w:val="EnlacedeInternet"/>
-          <w:rFonts w:eastAsia="Proxima Nova" w:cs="Proxima Nova"/>
-          <w:b w:val="false"/>
-          <w:bCs w:val="false"/>
-          <w:color w:val="666666"/>
-          <w:kern w:val="0"/>
-          <w:sz w:val="22"/>
-          <w:szCs w:val="22"/>
-          <w:u w:val="none"/>
-          <w:lang w:val="en-US" w:eastAsia="zh-CN" w:bidi="hi-IN"/>
-        </w:rPr>
-        <w:t>journalctl</w:t>
+        <w:t># journalctl</w:t>
       </w:r>
     </w:p>
     <w:p>
@@ -3077,29 +3368,14 @@
           <w:u w:val="none"/>
           <w:lang w:val="en-US" w:eastAsia="zh-CN" w:bidi="hi-IN"/>
         </w:rPr>
-        <w:t xml:space="preserve"># </w:t>
-      </w:r>
-      <w:r>
-        <w:rPr>
-          <w:rStyle w:val="EnlacedeInternet"/>
-          <w:rFonts w:eastAsia="Proxima Nova" w:cs="Proxima Nova"/>
-          <w:b w:val="false"/>
-          <w:bCs w:val="false"/>
-          <w:color w:val="666666"/>
-          <w:kern w:val="0"/>
-          <w:sz w:val="22"/>
-          <w:szCs w:val="22"/>
-          <w:u w:val="none"/>
-          <w:lang w:val="en-US" w:eastAsia="zh-CN" w:bidi="hi-IN"/>
-        </w:rPr>
-        <w:t>journalctl -u nginx.service</w:t>
+        <w:t># journalctl -u nginx.service</w:t>
       </w:r>
     </w:p>
     <w:sectPr>
-      <w:headerReference w:type="default" r:id="rId7"/>
-      <w:headerReference w:type="first" r:id="rId8"/>
-      <w:footerReference w:type="default" r:id="rId9"/>
-      <w:footerReference w:type="first" r:id="rId10"/>
+      <w:headerReference w:type="default" r:id="rId5"/>
+      <w:headerReference w:type="first" r:id="rId6"/>
+      <w:footerReference w:type="default" r:id="rId7"/>
+      <w:footerReference w:type="first" r:id="rId8"/>
       <w:type w:val="nextPage"/>
       <w:pgSz w:w="12240" w:h="15840"/>
       <w:pgMar w:left="1440" w:right="1440" w:header="0" w:top="1440" w:footer="720" w:bottom="1440" w:gutter="0"/>
@@ -3391,7 +3667,7 @@
     <w:r>
       <w:rPr/>
       <w:drawing>
-        <wp:anchor behindDoc="1" distT="0" distB="0" distL="0" distR="0" simplePos="0" locked="0" layoutInCell="0" allowOverlap="1" relativeHeight="7">
+        <wp:anchor behindDoc="1" distT="0" distB="0" distL="0" distR="0" simplePos="0" locked="0" layoutInCell="0" allowOverlap="1" relativeHeight="8">
           <wp:simplePos x="0" y="0"/>
           <wp:positionH relativeFrom="column">
             <wp:posOffset>-918845</wp:posOffset>

</xml_diff>

<commit_message>
Se actualizan documentos unidad 3
</commit_message>
<xml_diff>
--- a/003 - Unit/Operaciones Comunes en Linux.docx
+++ b/003 - Unit/Operaciones Comunes en Linux.docx
@@ -1939,7 +1939,9 @@
         </w:rPr>
       </w:pPr>
       <w:r>
-        <w:rPr/>
+        <w:rPr>
+          <w:rFonts w:eastAsia="Proxima Nova" w:cs="Proxima Nova"/>
+        </w:rPr>
       </w:r>
     </w:p>
     <w:p>
@@ -1970,18 +1972,7 @@
           <w:szCs w:val="22"/>
           <w:lang w:val="en-US" w:eastAsia="zh-CN" w:bidi="hi-IN"/>
         </w:rPr>
-        <w:t>Cambiar p</w:t>
-      </w:r>
-      <w:r>
-        <w:rPr>
-          <w:rFonts w:eastAsia="Proxima Nova" w:cs="Proxima Nova"/>
-          <w:color w:val="auto"/>
-          <w:kern w:val="0"/>
-          <w:sz w:val="22"/>
-          <w:szCs w:val="22"/>
-          <w:lang w:val="en-US" w:eastAsia="zh-CN" w:bidi="hi-IN"/>
-        </w:rPr>
-        <w:t>ropietario</w:t>
+        <w:t>Cambiar propietario</w:t>
       </w:r>
     </w:p>
     <w:p>
@@ -2026,22 +2017,7 @@
           <w:u w:val="none"/>
           <w:lang w:val="en-US" w:eastAsia="zh-CN" w:bidi="hi-IN"/>
         </w:rPr>
-        <w:t># ch</w:t>
-      </w:r>
-      <w:r>
-        <w:rPr>
-          <w:rStyle w:val="EnlacedeInternet"/>
-          <w:rFonts w:eastAsia="Proxima Nova" w:cs="Proxima Nova"/>
-          <w:b w:val="false"/>
-          <w:bCs w:val="false"/>
-          <w:color w:val="666666"/>
-          <w:kern w:val="0"/>
-          <w:sz w:val="22"/>
-          <w:szCs w:val="22"/>
-          <w:u w:val="none"/>
-          <w:lang w:val="en-US" w:eastAsia="zh-CN" w:bidi="hi-IN"/>
-        </w:rPr>
-        <w:t>own root archivo</w:t>
+        <w:t># chown root archivo</w:t>
       </w:r>
     </w:p>
     <w:p>
@@ -2204,18 +2180,7 @@
           <w:szCs w:val="22"/>
           <w:lang w:val="en-US" w:eastAsia="zh-CN" w:bidi="hi-IN"/>
         </w:rPr>
-        <w:t xml:space="preserve">Cambiar </w:t>
-      </w:r>
-      <w:r>
-        <w:rPr>
-          <w:rFonts w:eastAsia="Proxima Nova" w:cs="Proxima Nova"/>
-          <w:color w:val="auto"/>
-          <w:kern w:val="0"/>
-          <w:sz w:val="22"/>
-          <w:szCs w:val="22"/>
-          <w:lang w:val="en-US" w:eastAsia="zh-CN" w:bidi="hi-IN"/>
-        </w:rPr>
-        <w:t>grupo</w:t>
+        <w:t>Cambiar grupo</w:t>
       </w:r>
     </w:p>
     <w:p>
@@ -2261,22 +2226,7 @@
           <w:u w:val="none"/>
           <w:lang w:val="en-US" w:eastAsia="zh-CN" w:bidi="hi-IN"/>
         </w:rPr>
-        <w:t># ch</w:t>
-      </w:r>
-      <w:r>
-        <w:rPr>
-          <w:rStyle w:val="EnlacedeInternet"/>
-          <w:rFonts w:eastAsia="Proxima Nova" w:cs="Proxima Nova"/>
-          <w:b w:val="false"/>
-          <w:bCs w:val="false"/>
-          <w:color w:val="666666"/>
-          <w:kern w:val="0"/>
-          <w:sz w:val="22"/>
-          <w:szCs w:val="22"/>
-          <w:u w:val="none"/>
-          <w:lang w:val="en-US" w:eastAsia="zh-CN" w:bidi="hi-IN"/>
-        </w:rPr>
-        <w:t>grp root archivo</w:t>
+        <w:t># chgrp root archivo</w:t>
       </w:r>
     </w:p>
     <w:p>
@@ -2534,7 +2484,9 @@
         </w:rPr>
       </w:pPr>
       <w:r>
-        <w:rPr/>
+        <w:rPr>
+          <w:rFonts w:eastAsia="Proxima Nova" w:cs="Proxima Nova"/>
+        </w:rPr>
       </w:r>
     </w:p>
     <w:p>
@@ -2611,7 +2563,22 @@
           <w:u w:val="none"/>
           <w:lang w:val="en-US" w:eastAsia="zh-CN" w:bidi="hi-IN"/>
         </w:rPr>
-        <w:t># apt-cache search matrix</w:t>
+        <w:t># apt-</w:t>
+      </w:r>
+      <w:r>
+        <w:rPr>
+          <w:rStyle w:val="EnlacedeInternet"/>
+          <w:rFonts w:eastAsia="Proxima Nova" w:cs="Proxima Nova"/>
+          <w:b w:val="false"/>
+          <w:bCs w:val="false"/>
+          <w:color w:val="666666"/>
+          <w:kern w:val="0"/>
+          <w:sz w:val="22"/>
+          <w:szCs w:val="22"/>
+          <w:u w:val="none"/>
+          <w:lang w:val="en-US" w:eastAsia="zh-CN" w:bidi="hi-IN"/>
+        </w:rPr>
+        <w:t>get update</w:t>
       </w:r>
     </w:p>
     <w:p>
@@ -2657,7 +2624,7 @@
           <w:u w:val="none"/>
           <w:lang w:val="en-US" w:eastAsia="zh-CN" w:bidi="hi-IN"/>
         </w:rPr>
-        <w:t># apt-get install cmatrix</w:t>
+        <w:t># apt-cache search matrix</w:t>
       </w:r>
     </w:p>
     <w:p>
@@ -2703,22 +2670,53 @@
           <w:u w:val="none"/>
           <w:lang w:val="en-US" w:eastAsia="zh-CN" w:bidi="hi-IN"/>
         </w:rPr>
-        <w:t xml:space="preserve"># apt-get install </w:t>
-      </w:r>
-      <w:r>
-        <w:rPr>
-          <w:rStyle w:val="EnlacedeInternet"/>
-          <w:rFonts w:eastAsia="Proxima Nova" w:cs="Proxima Nova"/>
-          <w:b w:val="false"/>
-          <w:bCs w:val="false"/>
-          <w:color w:val="666666"/>
-          <w:kern w:val="0"/>
-          <w:sz w:val="22"/>
-          <w:szCs w:val="22"/>
-          <w:u w:val="none"/>
-          <w:lang w:val="en-US" w:eastAsia="zh-CN" w:bidi="hi-IN"/>
-        </w:rPr>
-        <w:t>nginx</w:t>
+        <w:t># apt-get install cmatrix</w:t>
+      </w:r>
+    </w:p>
+    <w:p>
+      <w:pPr>
+        <w:pStyle w:val="LOnormal"/>
+        <w:numPr>
+          <w:ilvl w:val="0"/>
+          <w:numId w:val="0"/>
+        </w:numPr>
+        <w:shd w:val="clear" w:fill="auto"/>
+        <w:spacing w:lineRule="auto" w:line="240" w:before="200" w:after="0"/>
+        <w:ind w:left="0" w:hanging="0"/>
+        <w:rPr>
+          <w:rFonts w:ascii="Proxima Nova" w:hAnsi="Proxima Nova" w:eastAsia="Proxima Nova" w:cs="Proxima Nova"/>
+        </w:rPr>
+      </w:pPr>
+      <w:r>
+        <w:rPr>
+          <w:rStyle w:val="EnlacedeInternet"/>
+          <w:rFonts w:eastAsia="Proxima Nova" w:cs="Proxima Nova"/>
+          <w:b w:val="false"/>
+          <w:bCs w:val="false"/>
+          <w:color w:val="ED0800"/>
+          <w:kern w:val="0"/>
+          <w:sz w:val="22"/>
+          <w:szCs w:val="22"/>
+          <w:u w:val="none"/>
+          <w:lang w:val="zxx" w:eastAsia="zxx" w:bidi="zxx"/>
+        </w:rPr>
+        <w:tab/>
+        <w:t xml:space="preserve">     </w:t>
+      </w:r>
+      <w:r>
+        <w:rPr>
+          <w:rStyle w:val="EnlacedeInternet"/>
+          <w:rFonts w:eastAsia="Proxima Nova" w:cs="Proxima Nova"/>
+          <w:b w:val="false"/>
+          <w:bCs w:val="false"/>
+          <w:color w:val="666666"/>
+          <w:kern w:val="0"/>
+          <w:sz w:val="22"/>
+          <w:szCs w:val="22"/>
+          <w:u w:val="none"/>
+          <w:lang w:val="en-US" w:eastAsia="zh-CN" w:bidi="hi-IN"/>
+        </w:rPr>
+        <w:t># apt-get install nginx</w:t>
       </w:r>
     </w:p>
     <w:p>
@@ -3402,7 +3400,7 @@
     <w:r>
       <w:rPr/>
       <w:drawing>
-        <wp:anchor behindDoc="1" distT="0" distB="0" distL="0" distR="0" simplePos="0" locked="0" layoutInCell="0" allowOverlap="1" relativeHeight="3">
+        <wp:anchor behindDoc="1" distT="0" distB="0" distL="0" distR="0" simplePos="0" locked="0" layoutInCell="0" allowOverlap="1" relativeHeight="4">
           <wp:simplePos x="0" y="0"/>
           <wp:positionH relativeFrom="column">
             <wp:posOffset>-918845</wp:posOffset>
@@ -3458,7 +3456,7 @@
     </w:r>
     <w:r>
       <w:rPr/>
-      <w:t>3</w:t>
+      <w:t>4</w:t>
     </w:r>
     <w:r>
       <w:rPr/>
@@ -3481,7 +3479,7 @@
     <w:r>
       <w:rPr/>
       <w:drawing>
-        <wp:anchor behindDoc="1" distT="0" distB="0" distL="0" distR="0" simplePos="0" locked="0" layoutInCell="0" allowOverlap="1" relativeHeight="4">
+        <wp:anchor behindDoc="1" distT="0" distB="0" distL="0" distR="0" simplePos="0" locked="0" layoutInCell="0" allowOverlap="1" relativeHeight="5">
           <wp:simplePos x="0" y="0"/>
           <wp:positionH relativeFrom="column">
             <wp:posOffset>-918845</wp:posOffset>
@@ -3559,7 +3557,7 @@
     <w:r>
       <w:rPr/>
       <w:drawing>
-        <wp:anchor behindDoc="1" distT="0" distB="0" distL="0" distR="0" simplePos="0" locked="0" layoutInCell="0" allowOverlap="1" relativeHeight="6">
+        <wp:anchor behindDoc="1" distT="0" distB="0" distL="0" distR="0" simplePos="0" locked="0" layoutInCell="0" allowOverlap="1" relativeHeight="8">
           <wp:simplePos x="0" y="0"/>
           <wp:positionH relativeFrom="column">
             <wp:posOffset>-914400</wp:posOffset>
@@ -3667,7 +3665,7 @@
     <w:r>
       <w:rPr/>
       <w:drawing>
-        <wp:anchor behindDoc="1" distT="0" distB="0" distL="0" distR="0" simplePos="0" locked="0" layoutInCell="0" allowOverlap="1" relativeHeight="8">
+        <wp:anchor behindDoc="1" distT="0" distB="0" distL="0" distR="0" simplePos="0" locked="0" layoutInCell="0" allowOverlap="1" relativeHeight="10">
           <wp:simplePos x="0" y="0"/>
           <wp:positionH relativeFrom="column">
             <wp:posOffset>-918845</wp:posOffset>

</xml_diff>